<commit_message>
Prepravljeni moji SSU sa defektom i dodat moj log
Change-Id: I24905a3b4df8d559ea5a990c501d1f4930eab026
</commit_message>
<xml_diff>
--- a/Faza 2/SSU/Vuk Gligorić/izmene_izlozbe.docx
+++ b/Faza 2/SSU/Vuk Gligorić/izmene_izlozbe.docx
@@ -3245,7 +3245,19 @@
         <w:rPr>
           <w:lang w:val="sr-Latn-RS"/>
         </w:rPr>
+        <w:t xml:space="preserve"> nakon čega im iskače poruka da su uspešno promenili izložbu</w:t>
+      </w:r>
+      <w:r>
+        <w:rPr>
+          <w:lang w:val="sr-Latn-RS"/>
+        </w:rPr>
         <w:t>.</w:t>
+      </w:r>
+      <w:r>
+        <w:rPr>
+          <w:lang w:val="sr-Latn-RS"/>
+        </w:rPr>
+        <w:t xml:space="preserve"> Nakon ovoga, kolekcionar ili kreator se prebacuju na stranicu svog profila.</w:t>
       </w:r>
     </w:p>
     <w:p>
@@ -3471,7 +3483,7 @@
       <w:rPr>
         <w:noProof/>
       </w:rPr>
-      <w:t>14-Mar-24</w:t>
+      <w:t>03-Apr-24</w:t>
     </w:r>
     <w:r>
       <w:fldChar w:fldCharType="end"/>

</xml_diff>